<commit_message>
Topic updates and Report Updates
</commit_message>
<xml_diff>
--- a/Report/SPUG-Movement.docx
+++ b/Report/SPUG-Movement.docx
@@ -16,6 +16,636 @@
           <w:sz w:val="24"/>
           <w:szCs w:val="24"/>
         </w:rPr>
+        <w:t xml:space="preserve">SPUG – </w:t>
+      </w:r>
+    </w:p>
+    <w:p>
+      <w:pPr>
+        <w:rPr>
+          <w:rFonts w:ascii="Comic Sans MS" w:hAnsi="Comic Sans MS"/>
+          <w:sz w:val="24"/>
+          <w:szCs w:val="24"/>
+        </w:rPr>
+      </w:pPr>
+      <w:r>
+        <w:rPr>
+          <w:rFonts w:ascii="Comic Sans MS" w:hAnsi="Comic Sans MS"/>
+          <w:sz w:val="24"/>
+          <w:szCs w:val="24"/>
+        </w:rPr>
+        <w:t>SPUG is the cart that autonomously moves to the product location that the user desires to buy. It calculates the shortest path to all the desired products by avoiding the other SPUG present. SPUG consists of the following components:</w:t>
+      </w:r>
+    </w:p>
+    <w:p>
+      <w:pPr>
+        <w:pStyle w:val="ListParagraph"/>
+        <w:numPr>
+          <w:ilvl w:val="0"/>
+          <w:numId w:val="1"/>
+        </w:numPr>
+        <w:rPr>
+          <w:rFonts w:ascii="Comic Sans MS" w:hAnsi="Comic Sans MS"/>
+          <w:sz w:val="24"/>
+          <w:szCs w:val="24"/>
+        </w:rPr>
+      </w:pPr>
+      <w:r>
+        <w:rPr>
+          <w:rFonts w:ascii="Comic Sans MS" w:hAnsi="Comic Sans MS"/>
+          <w:sz w:val="24"/>
+          <w:szCs w:val="24"/>
+        </w:rPr>
+        <w:t>Infrared sensors</w:t>
+      </w:r>
+      <w:r>
+        <w:rPr>
+          <w:rFonts w:ascii="Comic Sans MS" w:hAnsi="Comic Sans MS"/>
+          <w:sz w:val="24"/>
+          <w:szCs w:val="24"/>
+        </w:rPr>
+        <w:t>: It has 3 IR sensors</w:t>
+      </w:r>
+      <w:r>
+        <w:rPr>
+          <w:rFonts w:ascii="Comic Sans MS" w:hAnsi="Comic Sans MS"/>
+          <w:sz w:val="24"/>
+          <w:szCs w:val="24"/>
+        </w:rPr>
+        <w:t xml:space="preserve"> in the front which are parallelly placed to each other to sense the track. </w:t>
+      </w:r>
+      <w:r>
+        <w:rPr>
+          <w:rFonts w:ascii="Comic Sans MS" w:hAnsi="Comic Sans MS"/>
+          <w:sz w:val="24"/>
+          <w:szCs w:val="24"/>
+        </w:rPr>
+        <w:t>The sensor cluster is perpendicular to the track</w:t>
+      </w:r>
+      <w:r>
+        <w:rPr>
+          <w:rFonts w:ascii="Comic Sans MS" w:hAnsi="Comic Sans MS"/>
+          <w:sz w:val="24"/>
+          <w:szCs w:val="24"/>
+        </w:rPr>
+        <w:t xml:space="preserve"> as shown in figure </w:t>
+      </w:r>
+      <w:r>
+        <w:rPr>
+          <w:rFonts w:ascii="Comic Sans MS" w:hAnsi="Comic Sans MS"/>
+          <w:sz w:val="24"/>
+          <w:szCs w:val="24"/>
+        </w:rPr>
+        <w:t>1</w:t>
+      </w:r>
+      <w:r>
+        <w:rPr>
+          <w:rFonts w:ascii="Comic Sans MS" w:hAnsi="Comic Sans MS"/>
+          <w:sz w:val="24"/>
+          <w:szCs w:val="24"/>
+        </w:rPr>
+        <w:t>.</w:t>
+      </w:r>
+    </w:p>
+    <w:p>
+      <w:pPr>
+        <w:pStyle w:val="ListParagraph"/>
+        <w:ind w:left="1080"/>
+        <w:jc w:val="center"/>
+        <w:rPr>
+          <w:rFonts w:ascii="Comic Sans MS" w:hAnsi="Comic Sans MS"/>
+          <w:sz w:val="24"/>
+          <w:szCs w:val="24"/>
+        </w:rPr>
+      </w:pPr>
+      <w:r>
+        <w:rPr>
+          <w:noProof/>
+        </w:rPr>
+        <w:drawing>
+          <wp:inline distT="0" distB="0" distL="0" distR="0" wp14:anchorId="5875A08B" wp14:editId="4F2C7198">
+            <wp:extent cx="2514600" cy="1771650"/>
+            <wp:effectExtent l="0" t="0" r="0" b="0"/>
+            <wp:docPr id="9" name="Picture 9"/>
+            <wp:cNvGraphicFramePr>
+              <a:graphicFrameLocks xmlns:a="http://schemas.openxmlformats.org/drawingml/2006/main" noChangeAspect="1"/>
+            </wp:cNvGraphicFramePr>
+            <a:graphic xmlns:a="http://schemas.openxmlformats.org/drawingml/2006/main">
+              <a:graphicData uri="http://schemas.openxmlformats.org/drawingml/2006/picture">
+                <pic:pic xmlns:pic="http://schemas.openxmlformats.org/drawingml/2006/picture">
+                  <pic:nvPicPr>
+                    <pic:cNvPr id="0" name="Picture 6"/>
+                    <pic:cNvPicPr>
+                      <a:picLocks noChangeAspect="1" noChangeArrowheads="1"/>
+                    </pic:cNvPicPr>
+                  </pic:nvPicPr>
+                  <pic:blipFill>
+                    <a:blip r:embed="rId5">
+                      <a:extLst>
+                        <a:ext uri="{28A0092B-C50C-407E-A947-70E740481C1C}">
+                          <a14:useLocalDpi xmlns:a14="http://schemas.microsoft.com/office/drawing/2010/main" val="0"/>
+                        </a:ext>
+                      </a:extLst>
+                    </a:blip>
+                    <a:srcRect/>
+                    <a:stretch>
+                      <a:fillRect/>
+                    </a:stretch>
+                  </pic:blipFill>
+                  <pic:spPr bwMode="auto">
+                    <a:xfrm>
+                      <a:off x="0" y="0"/>
+                      <a:ext cx="2514600" cy="1771650"/>
+                    </a:xfrm>
+                    <a:prstGeom prst="rect">
+                      <a:avLst/>
+                    </a:prstGeom>
+                    <a:noFill/>
+                    <a:ln>
+                      <a:noFill/>
+                    </a:ln>
+                  </pic:spPr>
+                </pic:pic>
+              </a:graphicData>
+            </a:graphic>
+          </wp:inline>
+        </w:drawing>
+      </w:r>
+    </w:p>
+    <w:p>
+      <w:pPr>
+        <w:pStyle w:val="ListParagraph"/>
+        <w:numPr>
+          <w:ilvl w:val="0"/>
+          <w:numId w:val="1"/>
+        </w:numPr>
+        <w:rPr>
+          <w:rFonts w:ascii="Comic Sans MS" w:hAnsi="Comic Sans MS"/>
+          <w:sz w:val="24"/>
+          <w:szCs w:val="24"/>
+        </w:rPr>
+      </w:pPr>
+      <w:r>
+        <w:rPr>
+          <w:rFonts w:ascii="Comic Sans MS" w:hAnsi="Comic Sans MS"/>
+          <w:sz w:val="24"/>
+          <w:szCs w:val="24"/>
+        </w:rPr>
+        <w:t>Ultra</w:t>
+      </w:r>
+      <w:r>
+        <w:rPr>
+          <w:rFonts w:ascii="Comic Sans MS" w:hAnsi="Comic Sans MS"/>
+          <w:sz w:val="24"/>
+          <w:szCs w:val="24"/>
+        </w:rPr>
+        <w:t xml:space="preserve">sonic </w:t>
+      </w:r>
+      <w:r>
+        <w:rPr>
+          <w:rFonts w:ascii="Comic Sans MS" w:hAnsi="Comic Sans MS"/>
+          <w:sz w:val="24"/>
+          <w:szCs w:val="24"/>
+        </w:rPr>
+        <w:t xml:space="preserve">sensor: It has </w:t>
+      </w:r>
+      <w:proofErr w:type="gramStart"/>
+      <w:r>
+        <w:rPr>
+          <w:rFonts w:ascii="Comic Sans MS" w:hAnsi="Comic Sans MS"/>
+          <w:sz w:val="24"/>
+          <w:szCs w:val="24"/>
+        </w:rPr>
+        <w:t>a</w:t>
+      </w:r>
+      <w:proofErr w:type="gramEnd"/>
+      <w:r>
+        <w:rPr>
+          <w:rFonts w:ascii="Comic Sans MS" w:hAnsi="Comic Sans MS"/>
+          <w:sz w:val="24"/>
+          <w:szCs w:val="24"/>
+        </w:rPr>
+        <w:t xml:space="preserve"> </w:t>
+      </w:r>
+      <w:r>
+        <w:rPr>
+          <w:rFonts w:ascii="Comic Sans MS" w:hAnsi="Comic Sans MS"/>
+          <w:sz w:val="24"/>
+          <w:szCs w:val="24"/>
+        </w:rPr>
+        <w:t>ultrasonic</w:t>
+      </w:r>
+      <w:r>
+        <w:rPr>
+          <w:rFonts w:ascii="Comic Sans MS" w:hAnsi="Comic Sans MS"/>
+          <w:sz w:val="24"/>
+          <w:szCs w:val="24"/>
+        </w:rPr>
+        <w:t xml:space="preserve"> sensor in the front to check if there are any obstacles present on the path. </w:t>
+      </w:r>
+    </w:p>
+    <w:p>
+      <w:pPr>
+        <w:pStyle w:val="ListParagraph"/>
+        <w:numPr>
+          <w:ilvl w:val="0"/>
+          <w:numId w:val="1"/>
+        </w:numPr>
+        <w:rPr>
+          <w:rFonts w:ascii="Comic Sans MS" w:hAnsi="Comic Sans MS"/>
+          <w:sz w:val="24"/>
+          <w:szCs w:val="24"/>
+        </w:rPr>
+      </w:pPr>
+      <w:r>
+        <w:rPr>
+          <w:rFonts w:ascii="Comic Sans MS" w:hAnsi="Comic Sans MS"/>
+          <w:sz w:val="24"/>
+          <w:szCs w:val="24"/>
+        </w:rPr>
+        <w:t xml:space="preserve">DC Motors: It has four independently operated DC motors, which allows the cart to move in all the four directions. </w:t>
+      </w:r>
+    </w:p>
+    <w:p>
+      <w:pPr>
+        <w:pStyle w:val="ListParagraph"/>
+        <w:numPr>
+          <w:ilvl w:val="0"/>
+          <w:numId w:val="1"/>
+        </w:numPr>
+        <w:rPr>
+          <w:rFonts w:ascii="Comic Sans MS" w:hAnsi="Comic Sans MS"/>
+          <w:sz w:val="24"/>
+          <w:szCs w:val="24"/>
+        </w:rPr>
+      </w:pPr>
+      <w:r>
+        <w:rPr>
+          <w:rFonts w:ascii="Comic Sans MS" w:hAnsi="Comic Sans MS"/>
+          <w:sz w:val="24"/>
+          <w:szCs w:val="24"/>
+        </w:rPr>
+        <w:t xml:space="preserve">LED’s: The LED’s glow </w:t>
+      </w:r>
+      <w:r>
+        <w:rPr>
+          <w:rFonts w:ascii="Comic Sans MS" w:hAnsi="Comic Sans MS"/>
+          <w:sz w:val="24"/>
+          <w:szCs w:val="24"/>
+        </w:rPr>
+        <w:t>orange</w:t>
+      </w:r>
+      <w:r>
+        <w:rPr>
+          <w:rFonts w:ascii="Comic Sans MS" w:hAnsi="Comic Sans MS"/>
+          <w:sz w:val="24"/>
+          <w:szCs w:val="24"/>
+        </w:rPr>
+        <w:t xml:space="preserve"> when there is an obstacle present</w:t>
+      </w:r>
+      <w:r>
+        <w:rPr>
+          <w:rFonts w:ascii="Comic Sans MS" w:hAnsi="Comic Sans MS"/>
+          <w:sz w:val="24"/>
+          <w:szCs w:val="24"/>
+        </w:rPr>
+        <w:t xml:space="preserve"> within a threshold distance </w:t>
+      </w:r>
+      <w:r>
+        <w:rPr>
+          <w:rFonts w:ascii="Comic Sans MS" w:hAnsi="Comic Sans MS"/>
+          <w:sz w:val="24"/>
+          <w:szCs w:val="24"/>
+        </w:rPr>
+        <w:t>in the path of the SPUG</w:t>
+      </w:r>
+      <w:r>
+        <w:rPr>
+          <w:rFonts w:ascii="Comic Sans MS" w:hAnsi="Comic Sans MS"/>
+          <w:sz w:val="24"/>
+          <w:szCs w:val="24"/>
+        </w:rPr>
+        <w:t>.</w:t>
+      </w:r>
+    </w:p>
+    <w:p>
+      <w:pPr>
+        <w:pStyle w:val="ListParagraph"/>
+        <w:numPr>
+          <w:ilvl w:val="0"/>
+          <w:numId w:val="1"/>
+        </w:numPr>
+        <w:rPr>
+          <w:rFonts w:ascii="Comic Sans MS" w:hAnsi="Comic Sans MS"/>
+          <w:sz w:val="24"/>
+          <w:szCs w:val="24"/>
+        </w:rPr>
+      </w:pPr>
+      <w:r>
+        <w:rPr>
+          <w:rFonts w:ascii="Comic Sans MS" w:hAnsi="Comic Sans MS"/>
+          <w:sz w:val="24"/>
+          <w:szCs w:val="24"/>
+        </w:rPr>
+        <w:t xml:space="preserve">Raspberry PI: </w:t>
+      </w:r>
+      <w:r>
+        <w:rPr>
+          <w:rFonts w:ascii="Comic Sans MS" w:hAnsi="Comic Sans MS"/>
+          <w:sz w:val="24"/>
+          <w:szCs w:val="24"/>
+        </w:rPr>
+        <w:t xml:space="preserve">It is the main controller which collects the data from sensors and controls the actuators. It communicates with the server to receive the product locations and blocking points and sends data to server regarding the current position in the map and if the product location is reached. It runs the AI planner to determine the shortest path to the products and back to the origin. </w:t>
+      </w:r>
+    </w:p>
+    <w:p>
+      <w:pPr>
+        <w:pStyle w:val="ListParagraph"/>
+        <w:ind w:left="1080"/>
+        <w:rPr>
+          <w:rFonts w:ascii="Comic Sans MS" w:hAnsi="Comic Sans MS"/>
+          <w:sz w:val="24"/>
+          <w:szCs w:val="24"/>
+        </w:rPr>
+      </w:pPr>
+    </w:p>
+    <w:p>
+      <w:pPr>
+        <w:rPr>
+          <w:rFonts w:ascii="Comic Sans MS" w:hAnsi="Comic Sans MS"/>
+          <w:sz w:val="24"/>
+          <w:szCs w:val="24"/>
+        </w:rPr>
+      </w:pPr>
+      <w:r>
+        <w:rPr>
+          <w:rFonts w:ascii="Comic Sans MS" w:hAnsi="Comic Sans MS"/>
+          <w:sz w:val="24"/>
+          <w:szCs w:val="24"/>
+        </w:rPr>
+        <w:t xml:space="preserve">Track – </w:t>
+      </w:r>
+    </w:p>
+    <w:p>
+      <w:pPr>
+        <w:rPr>
+          <w:rFonts w:ascii="Comic Sans MS" w:hAnsi="Comic Sans MS"/>
+          <w:sz w:val="24"/>
+          <w:szCs w:val="24"/>
+        </w:rPr>
+      </w:pPr>
+      <w:r>
+        <w:rPr>
+          <w:rFonts w:ascii="Comic Sans MS" w:hAnsi="Comic Sans MS"/>
+          <w:sz w:val="24"/>
+          <w:szCs w:val="24"/>
+        </w:rPr>
+        <w:t xml:space="preserve">The track for movement of SPUG will be similar </w:t>
+      </w:r>
+      <w:r>
+        <w:rPr>
+          <w:rFonts w:ascii="Comic Sans MS" w:hAnsi="Comic Sans MS"/>
+          <w:sz w:val="24"/>
+          <w:szCs w:val="24"/>
+        </w:rPr>
+        <w:t xml:space="preserve">as shown in </w:t>
+      </w:r>
+      <w:r>
+        <w:rPr>
+          <w:rFonts w:ascii="Comic Sans MS" w:hAnsi="Comic Sans MS"/>
+          <w:sz w:val="24"/>
+          <w:szCs w:val="24"/>
+        </w:rPr>
+        <w:t xml:space="preserve">figure </w:t>
+      </w:r>
+      <w:r>
+        <w:rPr>
+          <w:rFonts w:ascii="Comic Sans MS" w:hAnsi="Comic Sans MS"/>
+          <w:sz w:val="24"/>
+          <w:szCs w:val="24"/>
+        </w:rPr>
+        <w:t>2</w:t>
+      </w:r>
+      <w:r>
+        <w:rPr>
+          <w:rFonts w:ascii="Comic Sans MS" w:hAnsi="Comic Sans MS"/>
+          <w:sz w:val="24"/>
+          <w:szCs w:val="24"/>
+        </w:rPr>
+        <w:t xml:space="preserve">. </w:t>
+      </w:r>
+      <w:r>
+        <w:rPr>
+          <w:rFonts w:ascii="Comic Sans MS" w:hAnsi="Comic Sans MS"/>
+          <w:sz w:val="24"/>
+          <w:szCs w:val="24"/>
+        </w:rPr>
+        <w:t>The following assumptions are made:</w:t>
+      </w:r>
+    </w:p>
+    <w:p>
+      <w:pPr>
+        <w:pStyle w:val="ListParagraph"/>
+        <w:numPr>
+          <w:ilvl w:val="0"/>
+          <w:numId w:val="2"/>
+        </w:numPr>
+        <w:rPr>
+          <w:rFonts w:ascii="Comic Sans MS" w:hAnsi="Comic Sans MS"/>
+          <w:sz w:val="24"/>
+          <w:szCs w:val="24"/>
+        </w:rPr>
+      </w:pPr>
+      <w:r>
+        <w:rPr>
+          <w:rFonts w:ascii="Comic Sans MS" w:hAnsi="Comic Sans MS"/>
+          <w:sz w:val="24"/>
+          <w:szCs w:val="24"/>
+        </w:rPr>
+        <w:t xml:space="preserve">The products are placed at the nodes. </w:t>
+      </w:r>
+    </w:p>
+    <w:p>
+      <w:pPr>
+        <w:pStyle w:val="ListParagraph"/>
+        <w:numPr>
+          <w:ilvl w:val="0"/>
+          <w:numId w:val="2"/>
+        </w:numPr>
+        <w:rPr>
+          <w:rFonts w:ascii="Comic Sans MS" w:hAnsi="Comic Sans MS"/>
+          <w:sz w:val="24"/>
+          <w:szCs w:val="24"/>
+        </w:rPr>
+      </w:pPr>
+      <w:r>
+        <w:rPr>
+          <w:rFonts w:ascii="Comic Sans MS" w:hAnsi="Comic Sans MS"/>
+          <w:sz w:val="24"/>
+          <w:szCs w:val="24"/>
+        </w:rPr>
+        <w:t xml:space="preserve">Directions are considered to be absolute. </w:t>
+      </w:r>
+    </w:p>
+    <w:p>
+      <w:pPr>
+        <w:pStyle w:val="ListParagraph"/>
+        <w:numPr>
+          <w:ilvl w:val="0"/>
+          <w:numId w:val="2"/>
+        </w:numPr>
+        <w:rPr>
+          <w:rFonts w:ascii="Comic Sans MS" w:hAnsi="Comic Sans MS"/>
+          <w:sz w:val="24"/>
+          <w:szCs w:val="24"/>
+        </w:rPr>
+      </w:pPr>
+      <w:r>
+        <w:rPr>
+          <w:rFonts w:ascii="Comic Sans MS" w:hAnsi="Comic Sans MS"/>
+          <w:sz w:val="24"/>
+          <w:szCs w:val="24"/>
+        </w:rPr>
+        <w:t xml:space="preserve">SPUG starts at Origin and if facing North as shown in figure </w:t>
+      </w:r>
+      <w:r>
+        <w:rPr>
+          <w:rFonts w:ascii="Comic Sans MS" w:hAnsi="Comic Sans MS"/>
+          <w:sz w:val="24"/>
+          <w:szCs w:val="24"/>
+        </w:rPr>
+        <w:t>3</w:t>
+      </w:r>
+      <w:r>
+        <w:rPr>
+          <w:rFonts w:ascii="Comic Sans MS" w:hAnsi="Comic Sans MS"/>
+          <w:sz w:val="24"/>
+          <w:szCs w:val="24"/>
+        </w:rPr>
+        <w:t>.</w:t>
+      </w:r>
+    </w:p>
+    <w:p>
+      <w:pPr>
+        <w:pStyle w:val="ListParagraph"/>
+        <w:numPr>
+          <w:ilvl w:val="0"/>
+          <w:numId w:val="2"/>
+        </w:numPr>
+        <w:rPr>
+          <w:rFonts w:ascii="Comic Sans MS" w:hAnsi="Comic Sans MS"/>
+          <w:sz w:val="24"/>
+          <w:szCs w:val="24"/>
+        </w:rPr>
+      </w:pPr>
+      <w:r>
+        <w:rPr>
+          <w:rFonts w:ascii="Comic Sans MS" w:hAnsi="Comic Sans MS"/>
+          <w:sz w:val="24"/>
+          <w:szCs w:val="24"/>
+        </w:rPr>
+        <w:t xml:space="preserve">At all the nodes SPUG’s three IR Sensors detect the track, even at the boundaries of the track. </w:t>
+      </w:r>
+    </w:p>
+    <w:p>
+      <w:pPr>
+        <w:pStyle w:val="ListParagraph"/>
+        <w:numPr>
+          <w:ilvl w:val="0"/>
+          <w:numId w:val="2"/>
+        </w:numPr>
+        <w:rPr>
+          <w:rFonts w:ascii="Comic Sans MS" w:hAnsi="Comic Sans MS"/>
+          <w:sz w:val="24"/>
+          <w:szCs w:val="24"/>
+        </w:rPr>
+      </w:pPr>
+      <w:r>
+        <w:rPr>
+          <w:rFonts w:ascii="Comic Sans MS" w:hAnsi="Comic Sans MS"/>
+          <w:sz w:val="24"/>
+          <w:szCs w:val="24"/>
+        </w:rPr>
+        <w:t>Any other obstacles such as humans can be present on track.</w:t>
+      </w:r>
+    </w:p>
+    <w:p>
+      <w:pPr>
+        <w:jc w:val="center"/>
+        <w:rPr>
+          <w:rFonts w:ascii="Comic Sans MS" w:hAnsi="Comic Sans MS"/>
+          <w:sz w:val="24"/>
+          <w:szCs w:val="24"/>
+        </w:rPr>
+      </w:pPr>
+      <w:r>
+        <w:rPr>
+          <w:noProof/>
+        </w:rPr>
+        <w:lastRenderedPageBreak/>
+        <w:drawing>
+          <wp:inline distT="0" distB="0" distL="0" distR="0" wp14:anchorId="1A005093" wp14:editId="15131DFF">
+            <wp:extent cx="4198898" cy="3038475"/>
+            <wp:effectExtent l="0" t="0" r="0" b="0"/>
+            <wp:docPr id="5" name="Picture 5"/>
+            <wp:cNvGraphicFramePr>
+              <a:graphicFrameLocks xmlns:a="http://schemas.openxmlformats.org/drawingml/2006/main" noChangeAspect="1"/>
+            </wp:cNvGraphicFramePr>
+            <a:graphic xmlns:a="http://schemas.openxmlformats.org/drawingml/2006/main">
+              <a:graphicData uri="http://schemas.openxmlformats.org/drawingml/2006/picture">
+                <pic:pic xmlns:pic="http://schemas.openxmlformats.org/drawingml/2006/picture">
+                  <pic:nvPicPr>
+                    <pic:cNvPr id="0" name="Picture 1"/>
+                    <pic:cNvPicPr>
+                      <a:picLocks noChangeAspect="1" noChangeArrowheads="1"/>
+                    </pic:cNvPicPr>
+                  </pic:nvPicPr>
+                  <pic:blipFill>
+                    <a:blip r:embed="rId6">
+                      <a:extLst>
+                        <a:ext uri="{28A0092B-C50C-407E-A947-70E740481C1C}">
+                          <a14:useLocalDpi xmlns:a14="http://schemas.microsoft.com/office/drawing/2010/main" val="0"/>
+                        </a:ext>
+                      </a:extLst>
+                    </a:blip>
+                    <a:srcRect/>
+                    <a:stretch>
+                      <a:fillRect/>
+                    </a:stretch>
+                  </pic:blipFill>
+                  <pic:spPr bwMode="auto">
+                    <a:xfrm>
+                      <a:off x="0" y="0"/>
+                      <a:ext cx="4236267" cy="3065517"/>
+                    </a:xfrm>
+                    <a:prstGeom prst="rect">
+                      <a:avLst/>
+                    </a:prstGeom>
+                    <a:noFill/>
+                    <a:ln>
+                      <a:noFill/>
+                    </a:ln>
+                  </pic:spPr>
+                </pic:pic>
+              </a:graphicData>
+            </a:graphic>
+          </wp:inline>
+        </w:drawing>
+      </w:r>
+    </w:p>
+    <w:p>
+      <w:pPr>
+        <w:rPr>
+          <w:rFonts w:ascii="Comic Sans MS" w:hAnsi="Comic Sans MS"/>
+          <w:sz w:val="24"/>
+          <w:szCs w:val="24"/>
+        </w:rPr>
+      </w:pPr>
+      <w:r>
+        <w:rPr>
+          <w:rFonts w:ascii="Comic Sans MS" w:hAnsi="Comic Sans MS"/>
+          <w:sz w:val="24"/>
+          <w:szCs w:val="24"/>
+        </w:rPr>
         <w:t xml:space="preserve">Movement </w:t>
       </w:r>
       <w:r>
@@ -49,23 +679,6 @@
           <w:sz w:val="24"/>
           <w:szCs w:val="24"/>
         </w:rPr>
-        <w:t xml:space="preserve">Initially SPUG is considered to be at the Origin and is facing North as shown in figure 1. The directions are considered to be absolute. </w:t>
-      </w:r>
-    </w:p>
-    <w:p>
-      <w:pPr>
-        <w:rPr>
-          <w:rFonts w:ascii="Comic Sans MS" w:hAnsi="Comic Sans MS"/>
-          <w:sz w:val="24"/>
-          <w:szCs w:val="24"/>
-        </w:rPr>
-      </w:pPr>
-      <w:r>
-        <w:rPr>
-          <w:rFonts w:ascii="Comic Sans MS" w:hAnsi="Comic Sans MS"/>
-          <w:sz w:val="24"/>
-          <w:szCs w:val="24"/>
-        </w:rPr>
         <w:t xml:space="preserve">SPUG receives the coordinates of the Products that the user has desired to buy. The product location coordinates are sent </w:t>
       </w:r>
       <w:r>
@@ -106,7 +719,23 @@
           <w:sz w:val="24"/>
           <w:szCs w:val="24"/>
         </w:rPr>
-        <w:t>Blocking points are considered to be static in this scenario.</w:t>
+        <w:t xml:space="preserve">Blocking points are considered to be static in </w:t>
+      </w:r>
+      <w:r>
+        <w:rPr>
+          <w:rFonts w:ascii="Comic Sans MS" w:hAnsi="Comic Sans MS"/>
+          <w:sz w:val="24"/>
+          <w:szCs w:val="24"/>
+        </w:rPr>
+        <w:t>our</w:t>
+      </w:r>
+      <w:r>
+        <w:rPr>
+          <w:rFonts w:ascii="Comic Sans MS" w:hAnsi="Comic Sans MS"/>
+          <w:sz w:val="24"/>
+          <w:szCs w:val="24"/>
+        </w:rPr>
+        <w:t xml:space="preserve"> scenario.</w:t>
       </w:r>
       <w:r>
         <w:rPr>
@@ -131,7 +760,31 @@
           <w:sz w:val="24"/>
           <w:szCs w:val="24"/>
         </w:rPr>
-        <w:t>The product location points and the blocking points update</w:t>
+        <w:t xml:space="preserve">For </w:t>
+      </w:r>
+      <w:r>
+        <w:rPr>
+          <w:rFonts w:ascii="Comic Sans MS" w:hAnsi="Comic Sans MS"/>
+          <w:sz w:val="24"/>
+          <w:szCs w:val="24"/>
+        </w:rPr>
+        <w:t>example,</w:t>
+      </w:r>
+      <w:r>
+        <w:rPr>
+          <w:rFonts w:ascii="Comic Sans MS" w:hAnsi="Comic Sans MS"/>
+          <w:sz w:val="24"/>
+          <w:szCs w:val="24"/>
+        </w:rPr>
+        <w:t xml:space="preserve"> the</w:t>
+      </w:r>
+      <w:r>
+        <w:rPr>
+          <w:rFonts w:ascii="Comic Sans MS" w:hAnsi="Comic Sans MS"/>
+          <w:sz w:val="24"/>
+          <w:szCs w:val="24"/>
+        </w:rPr>
+        <w:t xml:space="preserve"> product location points and the blocking points update</w:t>
       </w:r>
       <w:r>
         <w:rPr>
@@ -147,7 +800,15 @@
           <w:sz w:val="24"/>
           <w:szCs w:val="24"/>
         </w:rPr>
-        <w:t xml:space="preserve"> on a cartesian coordinates map is shown in figure 2</w:t>
+        <w:t xml:space="preserve"> on a cartesian coordinates map is shown in figure </w:t>
+      </w:r>
+      <w:r>
+        <w:rPr>
+          <w:rFonts w:ascii="Comic Sans MS" w:hAnsi="Comic Sans MS"/>
+          <w:sz w:val="24"/>
+          <w:szCs w:val="24"/>
+        </w:rPr>
+        <w:t>4</w:t>
       </w:r>
       <w:r>
         <w:rPr>
@@ -172,103 +833,7 @@
           <w:sz w:val="24"/>
           <w:szCs w:val="24"/>
         </w:rPr>
-        <w:t xml:space="preserve">Product Location Points: </w:t>
-      </w:r>
-      <w:r>
-        <w:rPr>
-          <w:rFonts w:ascii="Comic Sans MS" w:hAnsi="Comic Sans MS"/>
-          <w:sz w:val="24"/>
-          <w:szCs w:val="24"/>
-        </w:rPr>
-        <w:t>[(</w:t>
-      </w:r>
-      <w:r>
-        <w:rPr>
-          <w:rFonts w:ascii="Comic Sans MS" w:hAnsi="Comic Sans MS"/>
-          <w:sz w:val="24"/>
-          <w:szCs w:val="24"/>
-        </w:rPr>
-        <w:t>0, 2</w:t>
-      </w:r>
-      <w:r>
-        <w:rPr>
-          <w:rFonts w:ascii="Comic Sans MS" w:hAnsi="Comic Sans MS"/>
-          <w:sz w:val="24"/>
-          <w:szCs w:val="24"/>
-        </w:rPr>
-        <w:t>), (</w:t>
-      </w:r>
-      <w:r>
-        <w:rPr>
-          <w:rFonts w:ascii="Comic Sans MS" w:hAnsi="Comic Sans MS"/>
-          <w:sz w:val="24"/>
-          <w:szCs w:val="24"/>
-        </w:rPr>
-        <w:t>2, 4</w:t>
-      </w:r>
-      <w:r>
-        <w:rPr>
-          <w:rFonts w:ascii="Comic Sans MS" w:hAnsi="Comic Sans MS"/>
-          <w:sz w:val="24"/>
-          <w:szCs w:val="24"/>
-        </w:rPr>
-        <w:t>), (</w:t>
-      </w:r>
-      <w:r>
-        <w:rPr>
-          <w:rFonts w:ascii="Comic Sans MS" w:hAnsi="Comic Sans MS"/>
-          <w:sz w:val="24"/>
-          <w:szCs w:val="24"/>
-        </w:rPr>
-        <w:t>6, 2</w:t>
-      </w:r>
-      <w:r>
-        <w:rPr>
-          <w:rFonts w:ascii="Comic Sans MS" w:hAnsi="Comic Sans MS"/>
-          <w:sz w:val="24"/>
-          <w:szCs w:val="24"/>
-        </w:rPr>
-        <w:t>), (</w:t>
-      </w:r>
-      <w:r>
-        <w:rPr>
-          <w:rFonts w:ascii="Comic Sans MS" w:hAnsi="Comic Sans MS"/>
-          <w:sz w:val="24"/>
-          <w:szCs w:val="24"/>
-        </w:rPr>
-        <w:t>3, 1</w:t>
-      </w:r>
-      <w:r>
-        <w:rPr>
-          <w:rFonts w:ascii="Comic Sans MS" w:hAnsi="Comic Sans MS"/>
-          <w:sz w:val="24"/>
-          <w:szCs w:val="24"/>
-        </w:rPr>
-        <w:t>)</w:t>
-      </w:r>
-      <w:r>
-        <w:rPr>
-          <w:rFonts w:ascii="Comic Sans MS" w:hAnsi="Comic Sans MS"/>
-          <w:sz w:val="24"/>
-          <w:szCs w:val="24"/>
-        </w:rPr>
-        <w:t>, (5, 5)</w:t>
-      </w:r>
-      <w:r>
-        <w:rPr>
-          <w:rFonts w:ascii="Comic Sans MS" w:hAnsi="Comic Sans MS"/>
-          <w:sz w:val="24"/>
-          <w:szCs w:val="24"/>
-        </w:rPr>
-        <w:t>]</w:t>
-      </w:r>
-      <w:r>
-        <w:rPr>
-          <w:rFonts w:ascii="Comic Sans MS" w:hAnsi="Comic Sans MS"/>
-          <w:sz w:val="24"/>
-          <w:szCs w:val="24"/>
-        </w:rPr>
-        <w:t xml:space="preserve"> </w:t>
+        <w:t xml:space="preserve">Product Location Points: [(0, 2), (2, 4), (6, 2), (3, 1), (5, 5)] </w:t>
       </w:r>
     </w:p>
     <w:p>
@@ -324,7 +889,7 @@
                     </pic:cNvPicPr>
                   </pic:nvPicPr>
                   <pic:blipFill>
-                    <a:blip r:embed="rId4">
+                    <a:blip r:embed="rId7">
                       <a:extLst>
                         <a:ext uri="{28A0092B-C50C-407E-A947-70E740481C1C}">
                           <a14:useLocalDpi xmlns:a14="http://schemas.microsoft.com/office/drawing/2010/main" val="0"/>
@@ -389,7 +954,7 @@
                     </pic:cNvPicPr>
                   </pic:nvPicPr>
                   <pic:blipFill>
-                    <a:blip r:embed="rId5">
+                    <a:blip r:embed="rId8">
                       <a:extLst>
                         <a:ext uri="{28A0092B-C50C-407E-A947-70E740481C1C}">
                           <a14:useLocalDpi xmlns:a14="http://schemas.microsoft.com/office/drawing/2010/main" val="0"/>
@@ -429,13 +994,48 @@
           <w:szCs w:val="24"/>
         </w:rPr>
       </w:pPr>
-      <w:r>
-        <w:rPr>
-          <w:rFonts w:ascii="Comic Sans MS" w:hAnsi="Comic Sans MS"/>
-          <w:sz w:val="24"/>
-          <w:szCs w:val="24"/>
-        </w:rPr>
-        <w:t xml:space="preserve">Afterward the shortest path to reach all the product locations and back to the origin point is calculated. The shortest path is calculated according to the “Travelling Salesman Problem” by considering the “Manhattan” distance between the product location points. According to the travelling salesman problem a shortest possible route that visits each city and back to the origin city has to be found given a list of cities and the distances between each pair of cities. </w:t>
+    </w:p>
+    <w:p>
+      <w:pPr>
+        <w:rPr>
+          <w:rFonts w:ascii="Comic Sans MS" w:hAnsi="Comic Sans MS"/>
+          <w:sz w:val="24"/>
+          <w:szCs w:val="24"/>
+        </w:rPr>
+      </w:pPr>
+    </w:p>
+    <w:p>
+      <w:pPr>
+        <w:rPr>
+          <w:rFonts w:ascii="Comic Sans MS" w:hAnsi="Comic Sans MS"/>
+          <w:sz w:val="24"/>
+          <w:szCs w:val="24"/>
+        </w:rPr>
+      </w:pPr>
+      <w:r>
+        <w:rPr>
+          <w:rFonts w:ascii="Comic Sans MS" w:hAnsi="Comic Sans MS"/>
+          <w:sz w:val="24"/>
+          <w:szCs w:val="24"/>
+        </w:rPr>
+        <w:lastRenderedPageBreak/>
+        <w:t>Afterward</w:t>
+      </w:r>
+      <w:r>
+        <w:rPr>
+          <w:rFonts w:ascii="Comic Sans MS" w:hAnsi="Comic Sans MS"/>
+          <w:sz w:val="24"/>
+          <w:szCs w:val="24"/>
+        </w:rPr>
+        <w:t>s</w:t>
+      </w:r>
+      <w:r>
+        <w:rPr>
+          <w:rFonts w:ascii="Comic Sans MS" w:hAnsi="Comic Sans MS"/>
+          <w:sz w:val="24"/>
+          <w:szCs w:val="24"/>
+        </w:rPr>
+        <w:t xml:space="preserve"> the shortest path to reach all the product locations and back to the origin point is calculated. The shortest path is calculated according to the “Travelling Salesman Problem” by considering the “Manhattan” distance between the product location points. According to the travelling salesman problem a shortest possible route that visits each city and back to the origin city has to be found given a list of cities and the distances between each pair of cities. </w:t>
       </w:r>
     </w:p>
     <w:p>
@@ -494,7 +1094,7 @@
                     </pic:cNvPicPr>
                   </pic:nvPicPr>
                   <pic:blipFill>
-                    <a:blip r:embed="rId6">
+                    <a:blip r:embed="rId9">
                       <a:extLst>
                         <a:ext uri="{28A0092B-C50C-407E-A947-70E740481C1C}">
                           <a14:useLocalDpi xmlns:a14="http://schemas.microsoft.com/office/drawing/2010/main" val="0"/>
@@ -547,7 +1147,7 @@
                     </pic:cNvPicPr>
                   </pic:nvPicPr>
                   <pic:blipFill>
-                    <a:blip r:embed="rId7">
+                    <a:blip r:embed="rId10">
                       <a:extLst>
                         <a:ext uri="{28A0092B-C50C-407E-A947-70E740481C1C}">
                           <a14:useLocalDpi xmlns:a14="http://schemas.microsoft.com/office/drawing/2010/main" val="0"/>
@@ -600,7 +1200,7 @@
                     </pic:cNvPicPr>
                   </pic:nvPicPr>
                   <pic:blipFill>
-                    <a:blip r:embed="rId8">
+                    <a:blip r:embed="rId11">
                       <a:extLst>
                         <a:ext uri="{28A0092B-C50C-407E-A947-70E740481C1C}">
                           <a14:useLocalDpi xmlns:a14="http://schemas.microsoft.com/office/drawing/2010/main" val="0"/>
@@ -653,7 +1253,7 @@
                     </pic:cNvPicPr>
                   </pic:nvPicPr>
                   <pic:blipFill>
-                    <a:blip r:embed="rId9">
+                    <a:blip r:embed="rId12">
                       <a:extLst>
                         <a:ext uri="{28A0092B-C50C-407E-A947-70E740481C1C}">
                           <a14:useLocalDpi xmlns:a14="http://schemas.microsoft.com/office/drawing/2010/main" val="0"/>
@@ -697,6 +1297,7 @@
         <w:rPr>
           <w:noProof/>
         </w:rPr>
+        <w:lastRenderedPageBreak/>
         <w:drawing>
           <wp:inline distT="0" distB="0" distL="0" distR="0" wp14:anchorId="5C97E2D9" wp14:editId="31EC7ABF">
             <wp:extent cx="2933431" cy="3068913"/>
@@ -715,7 +1316,7 @@
                     </pic:cNvPicPr>
                   </pic:nvPicPr>
                   <pic:blipFill>
-                    <a:blip r:embed="rId10">
+                    <a:blip r:embed="rId13">
                       <a:extLst>
                         <a:ext uri="{28A0092B-C50C-407E-A947-70E740481C1C}">
                           <a14:useLocalDpi xmlns:a14="http://schemas.microsoft.com/office/drawing/2010/main" val="0"/>
@@ -768,7 +1369,7 @@
                     </pic:cNvPicPr>
                   </pic:nvPicPr>
                   <pic:blipFill>
-                    <a:blip r:embed="rId11">
+                    <a:blip r:embed="rId14">
                       <a:extLst>
                         <a:ext uri="{28A0092B-C50C-407E-A947-70E740481C1C}">
                           <a14:useLocalDpi xmlns:a14="http://schemas.microsoft.com/office/drawing/2010/main" val="0"/>
@@ -812,7 +1413,6 @@
         <w:rPr>
           <w:noProof/>
         </w:rPr>
-        <w:lastRenderedPageBreak/>
         <w:drawing>
           <wp:inline distT="0" distB="0" distL="0" distR="0" wp14:anchorId="5ADB78B7" wp14:editId="6D587A25">
             <wp:extent cx="2638425" cy="2846301"/>
@@ -831,7 +1431,7 @@
                     </pic:cNvPicPr>
                   </pic:nvPicPr>
                   <pic:blipFill>
-                    <a:blip r:embed="rId12">
+                    <a:blip r:embed="rId15">
                       <a:extLst>
                         <a:ext uri="{28A0092B-C50C-407E-A947-70E740481C1C}">
                           <a14:useLocalDpi xmlns:a14="http://schemas.microsoft.com/office/drawing/2010/main" val="0"/>
@@ -871,15 +1471,6 @@
           <w:szCs w:val="24"/>
         </w:rPr>
       </w:pPr>
-    </w:p>
-    <w:p>
-      <w:pPr>
-        <w:rPr>
-          <w:rFonts w:ascii="Comic Sans MS" w:hAnsi="Comic Sans MS"/>
-          <w:sz w:val="24"/>
-          <w:szCs w:val="24"/>
-        </w:rPr>
-      </w:pPr>
       <w:r>
         <w:rPr>
           <w:rFonts w:ascii="Comic Sans MS" w:hAnsi="Comic Sans MS"/>
@@ -929,6 +1520,112 @@
         </w:rPr>
         <w:t xml:space="preserve">While the SPUG is at a particular coordinate a path occupy message is sent to the server as a MQTT message. Server receives this message and sets that particular path as occupied. Once it moves away from the occupied path PUG send a path un-occupy message to the server. Server frees the path which was occupied before. In this was the server gets to know the free paths and the location of all the SPUGs’ in the map. </w:t>
       </w:r>
+    </w:p>
+    <w:p>
+      <w:pPr>
+        <w:rPr>
+          <w:rFonts w:ascii="Comic Sans MS" w:hAnsi="Comic Sans MS"/>
+          <w:sz w:val="24"/>
+          <w:szCs w:val="24"/>
+        </w:rPr>
+      </w:pPr>
+    </w:p>
+    <w:p>
+      <w:pPr>
+        <w:rPr>
+          <w:rFonts w:ascii="Comic Sans MS" w:hAnsi="Comic Sans MS"/>
+          <w:sz w:val="24"/>
+          <w:szCs w:val="24"/>
+        </w:rPr>
+      </w:pPr>
+    </w:p>
+    <w:p>
+      <w:pPr>
+        <w:rPr>
+          <w:rFonts w:ascii="Comic Sans MS" w:hAnsi="Comic Sans MS"/>
+          <w:sz w:val="24"/>
+          <w:szCs w:val="24"/>
+        </w:rPr>
+      </w:pPr>
+    </w:p>
+    <w:p>
+      <w:pPr>
+        <w:rPr>
+          <w:rFonts w:ascii="Comic Sans MS" w:hAnsi="Comic Sans MS"/>
+          <w:sz w:val="24"/>
+          <w:szCs w:val="24"/>
+        </w:rPr>
+      </w:pPr>
+    </w:p>
+    <w:p>
+      <w:pPr>
+        <w:rPr>
+          <w:rFonts w:ascii="Comic Sans MS" w:hAnsi="Comic Sans MS"/>
+          <w:sz w:val="24"/>
+          <w:szCs w:val="24"/>
+        </w:rPr>
+      </w:pPr>
+      <w:r>
+        <w:rPr>
+          <w:rFonts w:ascii="Comic Sans MS" w:hAnsi="Comic Sans MS"/>
+          <w:sz w:val="24"/>
+          <w:szCs w:val="24"/>
+        </w:rPr>
+        <w:lastRenderedPageBreak/>
+        <w:t>Obstacles on path-</w:t>
+      </w:r>
+    </w:p>
+    <w:p>
+      <w:pPr>
+        <w:rPr>
+          <w:rFonts w:ascii="Comic Sans MS" w:hAnsi="Comic Sans MS"/>
+          <w:sz w:val="24"/>
+          <w:szCs w:val="24"/>
+        </w:rPr>
+      </w:pPr>
+      <w:r>
+        <w:rPr>
+          <w:rFonts w:ascii="Comic Sans MS" w:hAnsi="Comic Sans MS"/>
+          <w:sz w:val="24"/>
+          <w:szCs w:val="24"/>
+        </w:rPr>
+        <w:t>As mentioned earlier SPUG can sense the distance to the obstacles in the front. If the distance to the obstacle is below a threshold it stops moving and LED’s glow Orange indicating that there are obstacles. If the obstacle is removed then the LED’s turn off and the SPUG starts moving back to the location it was scheduled to go</w:t>
+      </w:r>
+      <w:r>
+        <w:rPr>
+          <w:rFonts w:ascii="Comic Sans MS" w:hAnsi="Comic Sans MS"/>
+          <w:sz w:val="24"/>
+          <w:szCs w:val="24"/>
+        </w:rPr>
+        <w:t xml:space="preserve">. </w:t>
+      </w:r>
+    </w:p>
+    <w:p>
+      <w:pPr>
+        <w:rPr>
+          <w:rFonts w:ascii="Comic Sans MS" w:hAnsi="Comic Sans MS"/>
+          <w:sz w:val="24"/>
+          <w:szCs w:val="24"/>
+        </w:rPr>
+      </w:pPr>
+    </w:p>
+    <w:p>
+      <w:pPr>
+        <w:rPr>
+          <w:rFonts w:ascii="Comic Sans MS" w:hAnsi="Comic Sans MS"/>
+          <w:sz w:val="24"/>
+          <w:szCs w:val="24"/>
+        </w:rPr>
+      </w:pPr>
+    </w:p>
+    <w:p>
+      <w:pPr>
+        <w:rPr>
+          <w:rFonts w:ascii="Comic Sans MS" w:hAnsi="Comic Sans MS"/>
+          <w:sz w:val="24"/>
+          <w:szCs w:val="24"/>
+        </w:rPr>
+      </w:pPr>
     </w:p>
     <w:sectPr>
       <w:pgSz w:w="11906" w:h="16838"/>
@@ -938,6 +1635,195 @@
     </w:sectPr>
   </w:body>
 </w:document>
+</file>
+
+<file path=word/numbering.xml><?xml version="1.0" encoding="utf-8"?>
+<w:numbering xmlns:wpc="http://schemas.microsoft.com/office/word/2010/wordprocessingCanvas" xmlns:cx="http://schemas.microsoft.com/office/drawing/2014/chartex" xmlns:cx1="http://schemas.microsoft.com/office/drawing/2015/9/8/chartex" xmlns:cx2="http://schemas.microsoft.com/office/drawing/2015/10/21/chartex" xmlns:cx3="http://schemas.microsoft.com/office/drawing/2016/5/9/chartex" xmlns:cx4="http://schemas.microsoft.com/office/drawing/2016/5/10/chartex" xmlns:cx5="http://schemas.microsoft.com/office/drawing/2016/5/11/chartex" xmlns:cx6="http://schemas.microsoft.com/office/drawing/2016/5/12/chartex" xmlns:cx7="http://schemas.microsoft.com/office/drawing/2016/5/13/chartex" xmlns:cx8="http://schemas.microsoft.com/office/drawing/2016/5/14/chartex" xmlns:mc="http://schemas.openxmlformats.org/markup-compatibility/2006" xmlns:aink="http://schemas.microsoft.com/office/drawing/2016/ink" xmlns:am3d="http://schemas.microsoft.com/office/drawing/2017/model3d" xmlns:o="urn:schemas-microsoft-com:office:office" xmlns:r="http://schemas.openxmlformats.org/officeDocument/2006/relationships" xmlns:m="http://schemas.openxmlformats.org/officeDocument/2006/math" xmlns:v="urn:schemas-microsoft-com:vml" xmlns:wp14="http://schemas.microsoft.com/office/word/2010/wordprocessingDrawing" xmlns:wp="http://schemas.openxmlformats.org/drawingml/2006/wordprocessingDrawing" xmlns:w10="urn:schemas-microsoft-com:office:word" xmlns:w="http://schemas.openxmlformats.org/wordprocessingml/2006/main" xmlns:w14="http://schemas.microsoft.com/office/word/2010/wordml" xmlns:w15="http://schemas.microsoft.com/office/word/2012/wordml" xmlns:w16cex="http://schemas.microsoft.com/office/word/2018/wordml/cex" xmlns:w16cid="http://schemas.microsoft.com/office/word/2016/wordml/cid" xmlns:w16="http://schemas.microsoft.com/office/word/2018/wordml" xmlns:w16se="http://schemas.microsoft.com/office/word/2015/wordml/symex" xmlns:wpg="http://schemas.microsoft.com/office/word/2010/wordprocessingGroup" xmlns:wpi="http://schemas.microsoft.com/office/word/2010/wordprocessingInk" xmlns:wne="http://schemas.microsoft.com/office/word/2006/wordml" xmlns:wps="http://schemas.microsoft.com/office/word/2010/wordprocessingShape" mc:Ignorable="w14 w15 w16se w16cid w16 w16cex wp14">
+  <w:abstractNum w:abstractNumId="0" w15:restartNumberingAfterBreak="0">
+    <w:nsid w:val="10251B9F"/>
+    <w:multiLevelType w:val="hybridMultilevel"/>
+    <w:tmpl w:val="37309FC8"/>
+    <w:lvl w:ilvl="0" w:tplc="38ACB0E8">
+      <w:start w:val="1"/>
+      <w:numFmt w:val="lowerRoman"/>
+      <w:lvlText w:val="%1)"/>
+      <w:lvlJc w:val="left"/>
+      <w:pPr>
+        <w:ind w:left="1080" w:hanging="720"/>
+      </w:pPr>
+      <w:rPr>
+        <w:rFonts w:hint="default"/>
+      </w:rPr>
+    </w:lvl>
+    <w:lvl w:ilvl="1" w:tplc="40090019" w:tentative="1">
+      <w:start w:val="1"/>
+      <w:numFmt w:val="lowerLetter"/>
+      <w:lvlText w:val="%2."/>
+      <w:lvlJc w:val="left"/>
+      <w:pPr>
+        <w:ind w:left="1440" w:hanging="360"/>
+      </w:pPr>
+    </w:lvl>
+    <w:lvl w:ilvl="2" w:tplc="4009001B" w:tentative="1">
+      <w:start w:val="1"/>
+      <w:numFmt w:val="lowerRoman"/>
+      <w:lvlText w:val="%3."/>
+      <w:lvlJc w:val="right"/>
+      <w:pPr>
+        <w:ind w:left="2160" w:hanging="180"/>
+      </w:pPr>
+    </w:lvl>
+    <w:lvl w:ilvl="3" w:tplc="4009000F" w:tentative="1">
+      <w:start w:val="1"/>
+      <w:numFmt w:val="decimal"/>
+      <w:lvlText w:val="%4."/>
+      <w:lvlJc w:val="left"/>
+      <w:pPr>
+        <w:ind w:left="2880" w:hanging="360"/>
+      </w:pPr>
+    </w:lvl>
+    <w:lvl w:ilvl="4" w:tplc="40090019" w:tentative="1">
+      <w:start w:val="1"/>
+      <w:numFmt w:val="lowerLetter"/>
+      <w:lvlText w:val="%5."/>
+      <w:lvlJc w:val="left"/>
+      <w:pPr>
+        <w:ind w:left="3600" w:hanging="360"/>
+      </w:pPr>
+    </w:lvl>
+    <w:lvl w:ilvl="5" w:tplc="4009001B" w:tentative="1">
+      <w:start w:val="1"/>
+      <w:numFmt w:val="lowerRoman"/>
+      <w:lvlText w:val="%6."/>
+      <w:lvlJc w:val="right"/>
+      <w:pPr>
+        <w:ind w:left="4320" w:hanging="180"/>
+      </w:pPr>
+    </w:lvl>
+    <w:lvl w:ilvl="6" w:tplc="4009000F" w:tentative="1">
+      <w:start w:val="1"/>
+      <w:numFmt w:val="decimal"/>
+      <w:lvlText w:val="%7."/>
+      <w:lvlJc w:val="left"/>
+      <w:pPr>
+        <w:ind w:left="5040" w:hanging="360"/>
+      </w:pPr>
+    </w:lvl>
+    <w:lvl w:ilvl="7" w:tplc="40090019" w:tentative="1">
+      <w:start w:val="1"/>
+      <w:numFmt w:val="lowerLetter"/>
+      <w:lvlText w:val="%8."/>
+      <w:lvlJc w:val="left"/>
+      <w:pPr>
+        <w:ind w:left="5760" w:hanging="360"/>
+      </w:pPr>
+    </w:lvl>
+    <w:lvl w:ilvl="8" w:tplc="4009001B" w:tentative="1">
+      <w:start w:val="1"/>
+      <w:numFmt w:val="lowerRoman"/>
+      <w:lvlText w:val="%9."/>
+      <w:lvlJc w:val="right"/>
+      <w:pPr>
+        <w:ind w:left="6480" w:hanging="180"/>
+      </w:pPr>
+    </w:lvl>
+  </w:abstractNum>
+  <w:abstractNum w:abstractNumId="1" w15:restartNumberingAfterBreak="0">
+    <w:nsid w:val="3C4C5CC4"/>
+    <w:multiLevelType w:val="hybridMultilevel"/>
+    <w:tmpl w:val="B6CAED9A"/>
+    <w:lvl w:ilvl="0" w:tplc="07409E7E">
+      <w:start w:val="1"/>
+      <w:numFmt w:val="lowerRoman"/>
+      <w:lvlText w:val="%1)"/>
+      <w:lvlJc w:val="left"/>
+      <w:pPr>
+        <w:ind w:left="1080" w:hanging="720"/>
+      </w:pPr>
+      <w:rPr>
+        <w:rFonts w:hint="default"/>
+      </w:rPr>
+    </w:lvl>
+    <w:lvl w:ilvl="1" w:tplc="40090019" w:tentative="1">
+      <w:start w:val="1"/>
+      <w:numFmt w:val="lowerLetter"/>
+      <w:lvlText w:val="%2."/>
+      <w:lvlJc w:val="left"/>
+      <w:pPr>
+        <w:ind w:left="1440" w:hanging="360"/>
+      </w:pPr>
+    </w:lvl>
+    <w:lvl w:ilvl="2" w:tplc="4009001B" w:tentative="1">
+      <w:start w:val="1"/>
+      <w:numFmt w:val="lowerRoman"/>
+      <w:lvlText w:val="%3."/>
+      <w:lvlJc w:val="right"/>
+      <w:pPr>
+        <w:ind w:left="2160" w:hanging="180"/>
+      </w:pPr>
+    </w:lvl>
+    <w:lvl w:ilvl="3" w:tplc="4009000F" w:tentative="1">
+      <w:start w:val="1"/>
+      <w:numFmt w:val="decimal"/>
+      <w:lvlText w:val="%4."/>
+      <w:lvlJc w:val="left"/>
+      <w:pPr>
+        <w:ind w:left="2880" w:hanging="360"/>
+      </w:pPr>
+    </w:lvl>
+    <w:lvl w:ilvl="4" w:tplc="40090019" w:tentative="1">
+      <w:start w:val="1"/>
+      <w:numFmt w:val="lowerLetter"/>
+      <w:lvlText w:val="%5."/>
+      <w:lvlJc w:val="left"/>
+      <w:pPr>
+        <w:ind w:left="3600" w:hanging="360"/>
+      </w:pPr>
+    </w:lvl>
+    <w:lvl w:ilvl="5" w:tplc="4009001B" w:tentative="1">
+      <w:start w:val="1"/>
+      <w:numFmt w:val="lowerRoman"/>
+      <w:lvlText w:val="%6."/>
+      <w:lvlJc w:val="right"/>
+      <w:pPr>
+        <w:ind w:left="4320" w:hanging="180"/>
+      </w:pPr>
+    </w:lvl>
+    <w:lvl w:ilvl="6" w:tplc="4009000F" w:tentative="1">
+      <w:start w:val="1"/>
+      <w:numFmt w:val="decimal"/>
+      <w:lvlText w:val="%7."/>
+      <w:lvlJc w:val="left"/>
+      <w:pPr>
+        <w:ind w:left="5040" w:hanging="360"/>
+      </w:pPr>
+    </w:lvl>
+    <w:lvl w:ilvl="7" w:tplc="40090019" w:tentative="1">
+      <w:start w:val="1"/>
+      <w:numFmt w:val="lowerLetter"/>
+      <w:lvlText w:val="%8."/>
+      <w:lvlJc w:val="left"/>
+      <w:pPr>
+        <w:ind w:left="5760" w:hanging="360"/>
+      </w:pPr>
+    </w:lvl>
+    <w:lvl w:ilvl="8" w:tplc="4009001B" w:tentative="1">
+      <w:start w:val="1"/>
+      <w:numFmt w:val="lowerRoman"/>
+      <w:lvlText w:val="%9."/>
+      <w:lvlJc w:val="right"/>
+      <w:pPr>
+        <w:ind w:left="6480" w:hanging="180"/>
+      </w:pPr>
+    </w:lvl>
+  </w:abstractNum>
+  <w:num w:numId="1">
+    <w:abstractNumId w:val="0"/>
+  </w:num>
+  <w:num w:numId="2">
+    <w:abstractNumId w:val="1"/>
+  </w:num>
+</w:numbering>
 </file>
 
 <file path=word/styles.xml><?xml version="1.0" encoding="utf-8"?>
@@ -1366,6 +2252,17 @@
     <w:semiHidden/>
     <w:unhideWhenUsed/>
   </w:style>
+  <w:style w:type="paragraph" w:styleId="ListParagraph">
+    <w:name w:val="List Paragraph"/>
+    <w:basedOn w:val="Normal"/>
+    <w:uiPriority w:val="34"/>
+    <w:qFormat/>
+    <w:rsid w:val="006466E9"/>
+    <w:pPr>
+      <w:ind w:left="720"/>
+      <w:contextualSpacing/>
+    </w:pPr>
+  </w:style>
 </w:styles>
 </file>
 

</xml_diff>